<commit_message>
updated intro - rough
</commit_message>
<xml_diff>
--- a/doc/introduction-skeleton-rough.docx
+++ b/doc/introduction-skeleton-rough.docx
@@ -5,14 +5,514 @@
     <w:p>
       <w:pPr>
         <w:pStyle w:val="Heading1"/>
-        <w:rPr>
-          <w:lang w:val="en-CA"/>
-        </w:rPr>
-      </w:pPr>
-      <w:r>
-        <w:rPr>
-          <w:lang w:val="en-CA"/>
-        </w:rPr>
+        <w:jc w:val="center"/>
+        <w:rPr>
+          <w:lang w:val="en-CA"/>
+        </w:rPr>
+      </w:pPr>
+      <w:r>
+        <w:rPr>
+          <w:lang w:val="en-CA"/>
+        </w:rPr>
+        <w:t>Carleton University</w:t>
+      </w:r>
+    </w:p>
+    <w:p>
+      <w:pPr>
+        <w:rPr>
+          <w:lang w:val="en-CA"/>
+        </w:rPr>
+      </w:pPr>
+    </w:p>
+    <w:p>
+      <w:pPr>
+        <w:rPr>
+          <w:lang w:val="en-CA"/>
+        </w:rPr>
+      </w:pPr>
+    </w:p>
+    <w:p>
+      <w:pPr>
+        <w:rPr>
+          <w:lang w:val="en-CA"/>
+        </w:rPr>
+      </w:pPr>
+    </w:p>
+    <w:p>
+      <w:pPr>
+        <w:rPr>
+          <w:lang w:val="en-CA"/>
+        </w:rPr>
+      </w:pPr>
+    </w:p>
+    <w:p>
+      <w:pPr>
+        <w:rPr>
+          <w:lang w:val="en-CA"/>
+        </w:rPr>
+      </w:pPr>
+    </w:p>
+    <w:p>
+      <w:pPr>
+        <w:rPr>
+          <w:lang w:val="en-CA"/>
+        </w:rPr>
+      </w:pPr>
+    </w:p>
+    <w:p>
+      <w:pPr>
+        <w:rPr>
+          <w:lang w:val="en-CA"/>
+        </w:rPr>
+      </w:pPr>
+    </w:p>
+    <w:p>
+      <w:pPr>
+        <w:rPr>
+          <w:lang w:val="en-CA"/>
+        </w:rPr>
+      </w:pPr>
+    </w:p>
+    <w:p>
+      <w:pPr>
+        <w:rPr>
+          <w:lang w:val="en-CA"/>
+        </w:rPr>
+      </w:pPr>
+    </w:p>
+    <w:p>
+      <w:pPr>
+        <w:jc w:val="center"/>
+        <w:rPr>
+          <w:sz w:val="48"/>
+          <w:szCs w:val="48"/>
+          <w:lang w:val="en-CA"/>
+        </w:rPr>
+      </w:pPr>
+      <w:r>
+        <w:rPr>
+          <w:sz w:val="48"/>
+          <w:szCs w:val="48"/>
+          <w:lang w:val="en-CA"/>
+        </w:rPr>
+        <w:t>cuACS</w:t>
+      </w:r>
+    </w:p>
+    <w:p>
+      <w:pPr>
+        <w:jc w:val="center"/>
+        <w:rPr>
+          <w:sz w:val="36"/>
+          <w:szCs w:val="36"/>
+          <w:lang w:val="en-CA"/>
+        </w:rPr>
+      </w:pPr>
+      <w:r>
+        <w:rPr>
+          <w:noProof/>
+          <w:sz w:val="48"/>
+          <w:szCs w:val="48"/>
+        </w:rPr>
+        <mc:AlternateContent>
+          <mc:Choice Requires="wps">
+            <w:drawing>
+              <wp:anchor distT="0" distB="0" distL="114300" distR="114300" simplePos="0" relativeHeight="251659264" behindDoc="0" locked="0" layoutInCell="1" allowOverlap="1" wp14:anchorId="0A0C98C9" wp14:editId="4728831A">
+                <wp:simplePos x="0" y="0"/>
+                <wp:positionH relativeFrom="column">
+                  <wp:posOffset>56261</wp:posOffset>
+                </wp:positionH>
+                <wp:positionV relativeFrom="paragraph">
+                  <wp:posOffset>66294</wp:posOffset>
+                </wp:positionV>
+                <wp:extent cx="5943600" cy="0"/>
+                <wp:effectExtent l="0" t="0" r="25400" b="25400"/>
+                <wp:wrapNone/>
+                <wp:docPr id="1" name="Straight Connector 1"/>
+                <wp:cNvGraphicFramePr/>
+                <a:graphic xmlns:a="http://schemas.openxmlformats.org/drawingml/2006/main">
+                  <a:graphicData uri="http://schemas.microsoft.com/office/word/2010/wordprocessingShape">
+                    <wps:wsp>
+                      <wps:cNvCnPr/>
+                      <wps:spPr>
+                        <a:xfrm>
+                          <a:off x="0" y="0"/>
+                          <a:ext cx="5943600" cy="0"/>
+                        </a:xfrm>
+                        <a:prstGeom prst="line">
+                          <a:avLst/>
+                        </a:prstGeom>
+                      </wps:spPr>
+                      <wps:style>
+                        <a:lnRef idx="1">
+                          <a:schemeClr val="accent1"/>
+                        </a:lnRef>
+                        <a:fillRef idx="0">
+                          <a:schemeClr val="accent1"/>
+                        </a:fillRef>
+                        <a:effectRef idx="0">
+                          <a:schemeClr val="accent1"/>
+                        </a:effectRef>
+                        <a:fontRef idx="minor">
+                          <a:schemeClr val="tx1"/>
+                        </a:fontRef>
+                      </wps:style>
+                      <wps:bodyPr/>
+                    </wps:wsp>
+                  </a:graphicData>
+                </a:graphic>
+              </wp:anchor>
+            </w:drawing>
+          </mc:Choice>
+          <mc:Fallback>
+            <w:pict>
+              <v:line w14:anchorId="2D27E8F8" id="Straight Connector 1" o:spid="_x0000_s1026" style="position:absolute;z-index:251659264;visibility:visible;mso-wrap-style:square;mso-wrap-distance-left:9pt;mso-wrap-distance-top:0;mso-wrap-distance-right:9pt;mso-wrap-distance-bottom:0;mso-position-horizontal:absolute;mso-position-horizontal-relative:text;mso-position-vertical:absolute;mso-position-vertical-relative:text" from="4.45pt,5.2pt" to="472.45pt,5.2pt" o:gfxdata="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" strokecolor="#4472c4 [3204]" strokeweight=".5pt">
+                <v:stroke joinstyle="miter"/>
+              </v:line>
+            </w:pict>
+          </mc:Fallback>
+        </mc:AlternateContent>
+      </w:r>
+    </w:p>
+    <w:p>
+      <w:pPr>
+        <w:jc w:val="center"/>
+        <w:rPr>
+          <w:sz w:val="36"/>
+          <w:szCs w:val="36"/>
+          <w:lang w:val="en-CA"/>
+        </w:rPr>
+      </w:pPr>
+      <w:r>
+        <w:rPr>
+          <w:sz w:val="36"/>
+          <w:szCs w:val="36"/>
+          <w:lang w:val="en-CA"/>
+        </w:rPr>
+        <w:t>Deliverable 1</w:t>
+      </w:r>
+    </w:p>
+    <w:p>
+      <w:pPr>
+        <w:jc w:val="center"/>
+        <w:rPr>
+          <w:sz w:val="36"/>
+          <w:szCs w:val="36"/>
+          <w:lang w:val="en-CA"/>
+        </w:rPr>
+      </w:pPr>
+    </w:p>
+    <w:p>
+      <w:pPr>
+        <w:jc w:val="center"/>
+        <w:rPr>
+          <w:sz w:val="36"/>
+          <w:szCs w:val="36"/>
+          <w:lang w:val="en-CA"/>
+        </w:rPr>
+      </w:pPr>
+    </w:p>
+    <w:p>
+      <w:pPr>
+        <w:jc w:val="center"/>
+        <w:rPr>
+          <w:sz w:val="36"/>
+          <w:szCs w:val="36"/>
+          <w:lang w:val="en-CA"/>
+        </w:rPr>
+      </w:pPr>
+    </w:p>
+    <w:p>
+      <w:pPr>
+        <w:jc w:val="center"/>
+        <w:rPr>
+          <w:b/>
+          <w:sz w:val="32"/>
+          <w:szCs w:val="36"/>
+          <w:lang w:val="en-CA"/>
+        </w:rPr>
+      </w:pPr>
+      <w:r>
+        <w:rPr>
+          <w:b/>
+          <w:sz w:val="32"/>
+          <w:szCs w:val="36"/>
+          <w:lang w:val="en-CA"/>
+        </w:rPr>
+        <w:t>Team QuackJaws</w:t>
+      </w:r>
+    </w:p>
+    <w:p>
+      <w:pPr>
+        <w:jc w:val="center"/>
+        <w:rPr>
+          <w:sz w:val="28"/>
+          <w:szCs w:val="36"/>
+          <w:lang w:val="en-CA"/>
+        </w:rPr>
+      </w:pPr>
+      <w:r>
+        <w:rPr>
+          <w:sz w:val="28"/>
+          <w:szCs w:val="36"/>
+          <w:lang w:val="en-CA"/>
+        </w:rPr>
+        <w:t>Jake Bauer</w:t>
+      </w:r>
+    </w:p>
+    <w:p>
+      <w:pPr>
+        <w:jc w:val="center"/>
+        <w:rPr>
+          <w:sz w:val="28"/>
+          <w:szCs w:val="36"/>
+          <w:lang w:val="en-CA"/>
+        </w:rPr>
+      </w:pPr>
+      <w:r>
+        <w:rPr>
+          <w:sz w:val="28"/>
+          <w:szCs w:val="36"/>
+          <w:lang w:val="en-CA"/>
+        </w:rPr>
+        <w:t>Ashlee Foureyes</w:t>
+      </w:r>
+    </w:p>
+    <w:p>
+      <w:pPr>
+        <w:jc w:val="center"/>
+        <w:rPr>
+          <w:sz w:val="28"/>
+          <w:szCs w:val="36"/>
+          <w:lang w:val="en-CA"/>
+        </w:rPr>
+      </w:pPr>
+      <w:r>
+        <w:rPr>
+          <w:sz w:val="28"/>
+          <w:szCs w:val="36"/>
+          <w:lang w:val="en-CA"/>
+        </w:rPr>
+        <w:t>Skyler Gubbels</w:t>
+      </w:r>
+    </w:p>
+    <w:p>
+      <w:pPr>
+        <w:jc w:val="center"/>
+        <w:rPr>
+          <w:sz w:val="28"/>
+          <w:szCs w:val="36"/>
+          <w:lang w:val="en-CA"/>
+        </w:rPr>
+      </w:pPr>
+      <w:r>
+        <w:rPr>
+          <w:sz w:val="28"/>
+          <w:szCs w:val="36"/>
+          <w:lang w:val="en-CA"/>
+        </w:rPr>
+        <w:t>Will Watt</w:t>
+      </w:r>
+    </w:p>
+    <w:p>
+      <w:pPr>
+        <w:jc w:val="center"/>
+        <w:rPr>
+          <w:sz w:val="28"/>
+          <w:szCs w:val="36"/>
+          <w:lang w:val="en-CA"/>
+        </w:rPr>
+      </w:pPr>
+    </w:p>
+    <w:p>
+      <w:pPr>
+        <w:jc w:val="center"/>
+        <w:rPr>
+          <w:sz w:val="28"/>
+          <w:szCs w:val="36"/>
+          <w:lang w:val="en-CA"/>
+        </w:rPr>
+      </w:pPr>
+    </w:p>
+    <w:p>
+      <w:pPr>
+        <w:jc w:val="center"/>
+        <w:rPr>
+          <w:sz w:val="28"/>
+          <w:szCs w:val="36"/>
+          <w:lang w:val="en-CA"/>
+        </w:rPr>
+      </w:pPr>
+    </w:p>
+    <w:p>
+      <w:pPr>
+        <w:jc w:val="center"/>
+        <w:rPr>
+          <w:sz w:val="28"/>
+          <w:szCs w:val="36"/>
+          <w:lang w:val="en-CA"/>
+        </w:rPr>
+      </w:pPr>
+      <w:r>
+        <w:rPr>
+          <w:sz w:val="28"/>
+          <w:szCs w:val="36"/>
+          <w:lang w:val="en-CA"/>
+        </w:rPr>
+        <w:t xml:space="preserve">Submitted to: </w:t>
+      </w:r>
+    </w:p>
+    <w:p>
+      <w:pPr>
+        <w:jc w:val="center"/>
+        <w:rPr>
+          <w:sz w:val="28"/>
+          <w:szCs w:val="36"/>
+          <w:lang w:val="en-CA"/>
+        </w:rPr>
+      </w:pPr>
+      <w:r>
+        <w:rPr>
+          <w:sz w:val="28"/>
+          <w:szCs w:val="36"/>
+          <w:lang w:val="en-CA"/>
+        </w:rPr>
+        <w:t>Dr. Christine Laurendeau</w:t>
+      </w:r>
+    </w:p>
+    <w:p>
+      <w:pPr>
+        <w:jc w:val="center"/>
+        <w:rPr>
+          <w:sz w:val="28"/>
+          <w:szCs w:val="36"/>
+          <w:lang w:val="en-CA"/>
+        </w:rPr>
+      </w:pPr>
+      <w:r>
+        <w:rPr>
+          <w:sz w:val="28"/>
+          <w:szCs w:val="36"/>
+          <w:lang w:val="en-CA"/>
+        </w:rPr>
+        <w:t>COMP3004 – Object-Oriented Software Engineering</w:t>
+      </w:r>
+    </w:p>
+    <w:p>
+      <w:pPr>
+        <w:jc w:val="center"/>
+        <w:rPr>
+          <w:sz w:val="28"/>
+          <w:szCs w:val="36"/>
+          <w:lang w:val="en-CA"/>
+        </w:rPr>
+      </w:pPr>
+      <w:r>
+        <w:rPr>
+          <w:sz w:val="28"/>
+          <w:szCs w:val="36"/>
+          <w:lang w:val="en-CA"/>
+        </w:rPr>
+        <w:t>School of Computer Science</w:t>
+      </w:r>
+    </w:p>
+    <w:p>
+      <w:pPr>
+        <w:jc w:val="center"/>
+        <w:rPr>
+          <w:sz w:val="28"/>
+          <w:szCs w:val="36"/>
+          <w:lang w:val="en-CA"/>
+        </w:rPr>
+      </w:pPr>
+      <w:r>
+        <w:rPr>
+          <w:sz w:val="28"/>
+          <w:szCs w:val="36"/>
+          <w:lang w:val="en-CA"/>
+        </w:rPr>
+        <w:t>Carleton University</w:t>
+      </w:r>
+    </w:p>
+    <w:p>
+      <w:pPr>
+        <w:jc w:val="center"/>
+        <w:rPr>
+          <w:sz w:val="28"/>
+          <w:szCs w:val="36"/>
+          <w:lang w:val="en-CA"/>
+        </w:rPr>
+      </w:pPr>
+    </w:p>
+    <w:p>
+      <w:pPr>
+        <w:jc w:val="center"/>
+        <w:rPr>
+          <w:sz w:val="28"/>
+          <w:szCs w:val="36"/>
+          <w:lang w:val="en-CA"/>
+        </w:rPr>
+      </w:pPr>
+    </w:p>
+    <w:p>
+      <w:pPr>
+        <w:jc w:val="center"/>
+        <w:rPr>
+          <w:sz w:val="28"/>
+          <w:szCs w:val="36"/>
+          <w:lang w:val="en-CA"/>
+        </w:rPr>
+      </w:pPr>
+    </w:p>
+    <w:p>
+      <w:pPr>
+        <w:jc w:val="center"/>
+        <w:rPr>
+          <w:sz w:val="36"/>
+          <w:szCs w:val="36"/>
+          <w:lang w:val="en-CA"/>
+        </w:rPr>
+      </w:pPr>
+    </w:p>
+    <w:p>
+      <w:pPr>
+        <w:jc w:val="center"/>
+        <w:rPr>
+          <w:sz w:val="36"/>
+          <w:szCs w:val="36"/>
+          <w:lang w:val="en-CA"/>
+        </w:rPr>
+      </w:pPr>
+    </w:p>
+    <w:p>
+      <w:pPr>
+        <w:jc w:val="center"/>
+        <w:rPr>
+          <w:sz w:val="28"/>
+          <w:szCs w:val="28"/>
+          <w:lang w:val="en-CA"/>
+        </w:rPr>
+      </w:pPr>
+      <w:r>
+        <w:rPr>
+          <w:sz w:val="28"/>
+          <w:szCs w:val="28"/>
+          <w:lang w:val="en-CA"/>
+        </w:rPr>
+        <w:t>February 12, 2019</w:t>
+      </w:r>
+    </w:p>
+    <w:p>
+      <w:pPr>
+        <w:pStyle w:val="Heading1"/>
+        <w:rPr>
+          <w:lang w:val="en-CA"/>
+        </w:rPr>
+      </w:pPr>
+      <w:r>
+        <w:rPr>
+          <w:lang w:val="en-CA"/>
+        </w:rPr>
+        <w:lastRenderedPageBreak/>
         <w:t>Contents</w:t>
       </w:r>
     </w:p>
@@ -48,7 +548,8 @@
         <w:rPr>
           <w:lang w:val="en-CA"/>
         </w:rPr>
-        <w:t>2. Functional Requirements</w:t>
+        <w:tab/>
+        <w:t>1.1 Purpose of cuACS</w:t>
       </w:r>
     </w:p>
     <w:p>
@@ -62,7 +563,8 @@
         <w:rPr>
           <w:lang w:val="en-CA"/>
         </w:rPr>
-        <w:t>3. Non-Functional Requirements</w:t>
+        <w:tab/>
+        <w:t>1.2 Document Overview</w:t>
       </w:r>
     </w:p>
     <w:p>
@@ -76,7 +578,7 @@
         <w:rPr>
           <w:lang w:val="en-CA"/>
         </w:rPr>
-        <w:t>4. Use Case Model</w:t>
+        <w:t>2. Proposed System</w:t>
       </w:r>
     </w:p>
     <w:p>
@@ -90,7 +592,8 @@
         <w:rPr>
           <w:lang w:val="en-CA"/>
         </w:rPr>
-        <w:t>5. Object Model</w:t>
+        <w:tab/>
+        <w:t>2.1 Overview</w:t>
       </w:r>
     </w:p>
     <w:p>
@@ -105,7 +608,99 @@
           <w:lang w:val="en-CA"/>
         </w:rPr>
         <w:tab/>
-        <w:t>5.1 Data Dictionary</w:t>
+        <w:t>2.2 Functional Requirements</w:t>
+      </w:r>
+    </w:p>
+    <w:p>
+      <w:pPr>
+        <w:spacing w:line="480" w:lineRule="auto"/>
+        <w:rPr>
+          <w:lang w:val="en-CA"/>
+        </w:rPr>
+      </w:pPr>
+      <w:r>
+        <w:rPr>
+          <w:lang w:val="en-CA"/>
+        </w:rPr>
+        <w:tab/>
+        <w:t>2.3 Non-Functional Requirements</w:t>
+      </w:r>
+    </w:p>
+    <w:p>
+      <w:pPr>
+        <w:spacing w:line="480" w:lineRule="auto"/>
+        <w:rPr>
+          <w:lang w:val="en-CA"/>
+        </w:rPr>
+      </w:pPr>
+      <w:r>
+        <w:rPr>
+          <w:lang w:val="en-CA"/>
+        </w:rPr>
+        <w:tab/>
+        <w:t>2.4 System Models</w:t>
+      </w:r>
+    </w:p>
+    <w:p>
+      <w:pPr>
+        <w:spacing w:line="480" w:lineRule="auto"/>
+        <w:rPr>
+          <w:lang w:val="en-CA"/>
+        </w:rPr>
+      </w:pPr>
+      <w:r>
+        <w:rPr>
+          <w:lang w:val="en-CA"/>
+        </w:rPr>
+        <w:tab/>
+      </w:r>
+      <w:r>
+        <w:rPr>
+          <w:lang w:val="en-CA"/>
+        </w:rPr>
+        <w:tab/>
+        <w:t>2.4.1 Use Case Model</w:t>
+      </w:r>
+    </w:p>
+    <w:p>
+      <w:pPr>
+        <w:spacing w:line="480" w:lineRule="auto"/>
+        <w:rPr>
+          <w:lang w:val="en-CA"/>
+        </w:rPr>
+      </w:pPr>
+      <w:r>
+        <w:rPr>
+          <w:lang w:val="en-CA"/>
+        </w:rPr>
+        <w:t>3</w:t>
+      </w:r>
+      <w:r>
+        <w:rPr>
+          <w:lang w:val="en-CA"/>
+        </w:rPr>
+        <w:t>. Object Model</w:t>
+      </w:r>
+    </w:p>
+    <w:p>
+      <w:pPr>
+        <w:spacing w:line="480" w:lineRule="auto"/>
+        <w:rPr>
+          <w:lang w:val="en-CA"/>
+        </w:rPr>
+      </w:pPr>
+      <w:r>
+        <w:rPr>
+          <w:lang w:val="en-CA"/>
+        </w:rPr>
+        <w:tab/>
+        <w:t>3</w:t>
+      </w:r>
+      <w:r>
+        <w:rPr>
+          <w:lang w:val="en-CA"/>
+        </w:rPr>
+        <w:t>.1 Data Dictionary</w:t>
       </w:r>
     </w:p>
     <w:p>
@@ -120,7 +715,13 @@
         <w:rPr>
           <w:lang w:val="en-CA"/>
         </w:rPr>
-        <w:t>5.2 Class Diagrams</w:t>
+        <w:t>3</w:t>
+      </w:r>
+      <w:r>
+        <w:rPr>
+          <w:lang w:val="en-CA"/>
+        </w:rPr>
+        <w:t>.2 Class Diagrams</w:t>
       </w:r>
     </w:p>
     <w:p>
@@ -134,6 +735,12 @@
         <w:rPr>
           <w:lang w:val="en-CA"/>
         </w:rPr>
+        <w:t xml:space="preserve">1. </w:t>
+      </w:r>
+      <w:r>
+        <w:rPr>
+          <w:lang w:val="en-CA"/>
+        </w:rPr>
         <w:t>Introduction</w:t>
       </w:r>
     </w:p>
@@ -146,6 +753,27 @@
     </w:p>
     <w:p>
       <w:pPr>
+        <w:pStyle w:val="Heading2"/>
+        <w:rPr>
+          <w:lang w:val="en-CA"/>
+        </w:rPr>
+      </w:pPr>
+      <w:r>
+        <w:rPr>
+          <w:lang w:val="en-CA"/>
+        </w:rPr>
+        <w:t>1.1 Purpose of cuACS</w:t>
+      </w:r>
+    </w:p>
+    <w:p>
+      <w:pPr>
+        <w:rPr>
+          <w:lang w:val="en-CA"/>
+        </w:rPr>
+      </w:pPr>
+    </w:p>
+    <w:p>
+      <w:pPr>
         <w:spacing w:line="480" w:lineRule="auto"/>
         <w:rPr>
           <w:lang w:val="en-CA"/>
@@ -225,19 +853,260 @@
         <w:rPr>
           <w:lang w:val="en-CA"/>
         </w:rPr>
-        <w:t xml:space="preserve">cuACS enables a smooth adoption process and ensures the </w:t>
-      </w:r>
-      <w:r>
-        <w:rPr>
-          <w:lang w:val="en-CA"/>
-        </w:rPr>
-        <w:lastRenderedPageBreak/>
-        <w:t xml:space="preserve">experience will prove positive and match an animal that fulfills a clients expectations and suits their lifestyle. </w:t>
-      </w:r>
+        <w:t xml:space="preserve">cuACS enables a smooth adoption process and ensures the experience will prove positive and match an animal that fulfills a clients expectations and suits their lifestyle. </w:t>
+      </w:r>
+    </w:p>
+    <w:p>
+      <w:pPr>
+        <w:pStyle w:val="Heading2"/>
+        <w:rPr>
+          <w:lang w:val="en-CA"/>
+        </w:rPr>
+      </w:pPr>
+      <w:r>
+        <w:rPr>
+          <w:lang w:val="en-CA"/>
+        </w:rPr>
+        <w:t xml:space="preserve">1.2 </w:t>
+      </w:r>
+      <w:r>
+        <w:rPr>
+          <w:lang w:val="en-CA"/>
+        </w:rPr>
+        <w:t xml:space="preserve">Document </w:t>
+      </w:r>
+      <w:r>
+        <w:rPr>
+          <w:lang w:val="en-CA"/>
+        </w:rPr>
+        <w:t>Overview</w:t>
+      </w:r>
+    </w:p>
+    <w:p>
+      <w:pPr>
+        <w:rPr>
+          <w:lang w:val="en-CA"/>
+        </w:rPr>
+      </w:pPr>
     </w:p>
     <w:p>
       <w:pPr>
         <w:spacing w:line="480" w:lineRule="auto"/>
+        <w:rPr>
+          <w:lang w:val="en-CA"/>
+        </w:rPr>
+      </w:pPr>
+      <w:r>
+        <w:rPr>
+          <w:lang w:val="en-CA"/>
+        </w:rPr>
+        <w:t>This document will outline</w:t>
+      </w:r>
+      <w:r>
+        <w:rPr>
+          <w:lang w:val="en-CA"/>
+        </w:rPr>
+        <w:t xml:space="preserve"> and describe</w:t>
+      </w:r>
+      <w:r>
+        <w:rPr>
+          <w:lang w:val="en-CA"/>
+        </w:rPr>
+        <w:t xml:space="preserve"> the functional and non-functional requirements of cuAC</w:t>
+      </w:r>
+      <w:r>
+        <w:rPr>
+          <w:lang w:val="en-CA"/>
+        </w:rPr>
+        <w:t xml:space="preserve">S. </w:t>
+      </w:r>
+      <w:r>
+        <w:rPr>
+          <w:lang w:val="en-CA"/>
+        </w:rPr>
+        <w:t>The functional requirements will describe the interactions between the system and its environment</w:t>
+      </w:r>
+      <w:r>
+        <w:rPr>
+          <w:lang w:val="en-CA"/>
+        </w:rPr>
+        <w:t xml:space="preserve"> independent of its implementation. The non-functional requirements describe the components of the system that are not directly related to its functional behaviour. This document will also present an in-depth look into the functional requirements by providing a use case model. </w:t>
+      </w:r>
+    </w:p>
+    <w:p>
+      <w:pPr>
+        <w:pStyle w:val="Heading1"/>
+        <w:rPr>
+          <w:lang w:val="en-CA"/>
+        </w:rPr>
+      </w:pPr>
+      <w:r>
+        <w:rPr>
+          <w:lang w:val="en-CA"/>
+        </w:rPr>
+        <w:t>2. Proposed System</w:t>
+      </w:r>
+    </w:p>
+    <w:p>
+      <w:pPr>
+        <w:rPr>
+          <w:rFonts w:asciiTheme="majorHAnsi" w:eastAsiaTheme="majorEastAsia" w:hAnsiTheme="majorHAnsi" w:cstheme="majorBidi"/>
+          <w:color w:val="2F5496" w:themeColor="accent1" w:themeShade="BF"/>
+          <w:sz w:val="26"/>
+          <w:szCs w:val="26"/>
+          <w:lang w:val="en-CA"/>
+        </w:rPr>
+      </w:pPr>
+    </w:p>
+    <w:p>
+      <w:pPr>
+        <w:pStyle w:val="Heading2"/>
+        <w:rPr>
+          <w:lang w:val="en-CA"/>
+        </w:rPr>
+      </w:pPr>
+      <w:r>
+        <w:rPr>
+          <w:lang w:val="en-CA"/>
+        </w:rPr>
+        <w:t>2.1 Overview</w:t>
+      </w:r>
+    </w:p>
+    <w:p>
+      <w:pPr>
+        <w:rPr>
+          <w:lang w:val="en-CA"/>
+        </w:rPr>
+      </w:pPr>
+    </w:p>
+    <w:p>
+      <w:pPr>
+        <w:pStyle w:val="Heading2"/>
+        <w:rPr>
+          <w:lang w:val="en-CA"/>
+        </w:rPr>
+      </w:pPr>
+      <w:r>
+        <w:rPr>
+          <w:lang w:val="en-CA"/>
+        </w:rPr>
+        <w:t>2.2 Function Requirements</w:t>
+      </w:r>
+    </w:p>
+    <w:p>
+      <w:pPr>
+        <w:rPr>
+          <w:lang w:val="en-CA"/>
+        </w:rPr>
+      </w:pPr>
+    </w:p>
+    <w:p>
+      <w:pPr>
+        <w:pStyle w:val="Heading2"/>
+        <w:rPr>
+          <w:lang w:val="en-CA"/>
+        </w:rPr>
+      </w:pPr>
+      <w:r>
+        <w:rPr>
+          <w:lang w:val="en-CA"/>
+        </w:rPr>
+        <w:t xml:space="preserve">2.3 Non-Functional Requirements </w:t>
+      </w:r>
+    </w:p>
+    <w:p>
+      <w:pPr>
+        <w:rPr>
+          <w:lang w:val="en-CA"/>
+        </w:rPr>
+      </w:pPr>
+    </w:p>
+    <w:p>
+      <w:pPr>
+        <w:pStyle w:val="Heading2"/>
+        <w:rPr>
+          <w:lang w:val="en-CA"/>
+        </w:rPr>
+      </w:pPr>
+      <w:r>
+        <w:rPr>
+          <w:lang w:val="en-CA"/>
+        </w:rPr>
+        <w:t>2.4 System Models</w:t>
+      </w:r>
+    </w:p>
+    <w:p>
+      <w:pPr>
+        <w:pStyle w:val="Heading2"/>
+        <w:rPr>
+          <w:lang w:val="en-CA"/>
+        </w:rPr>
+      </w:pPr>
+    </w:p>
+    <w:p>
+      <w:pPr>
+        <w:pStyle w:val="Heading2"/>
+        <w:rPr>
+          <w:lang w:val="en-CA"/>
+        </w:rPr>
+      </w:pPr>
+      <w:r>
+        <w:rPr>
+          <w:lang w:val="en-CA"/>
+        </w:rPr>
+        <w:t>2.4.1 Use Case Model</w:t>
+      </w:r>
+    </w:p>
+    <w:p>
+      <w:pPr>
+        <w:rPr>
+          <w:lang w:val="en-CA"/>
+        </w:rPr>
+      </w:pPr>
+    </w:p>
+    <w:p>
+      <w:pPr>
+        <w:pStyle w:val="Heading1"/>
+        <w:rPr>
+          <w:lang w:val="en-CA"/>
+        </w:rPr>
+      </w:pPr>
+      <w:r>
+        <w:rPr>
+          <w:lang w:val="en-CA"/>
+        </w:rPr>
+        <w:t xml:space="preserve">3. </w:t>
+      </w:r>
+      <w:r>
+        <w:rPr>
+          <w:lang w:val="en-CA"/>
+        </w:rPr>
+        <w:t>Object Model</w:t>
+      </w:r>
+    </w:p>
+    <w:p>
+      <w:pPr>
+        <w:rPr>
+          <w:lang w:val="en-CA"/>
+        </w:rPr>
+      </w:pPr>
+    </w:p>
+    <w:p>
+      <w:pPr>
+        <w:pStyle w:val="Heading2"/>
+        <w:rPr>
+          <w:lang w:val="en-CA"/>
+        </w:rPr>
+      </w:pPr>
+      <w:r>
+        <w:rPr>
+          <w:lang w:val="en-CA"/>
+        </w:rPr>
+        <w:t>3.1 Data Dictionary</w:t>
+      </w:r>
+    </w:p>
+    <w:p>
+      <w:pPr>
         <w:rPr>
           <w:lang w:val="en-CA"/>
         </w:rPr>
@@ -247,120 +1116,16 @@
     </w:p>
     <w:p>
       <w:pPr>
-        <w:spacing w:line="480" w:lineRule="auto"/>
-        <w:rPr>
-          <w:lang w:val="en-CA"/>
-        </w:rPr>
-      </w:pPr>
-      <w:r>
-        <w:rPr>
-          <w:lang w:val="en-CA"/>
-        </w:rPr>
-        <w:t>This document will outline</w:t>
-      </w:r>
-      <w:r>
-        <w:rPr>
-          <w:lang w:val="en-CA"/>
-        </w:rPr>
-        <w:t xml:space="preserve"> and describe</w:t>
-      </w:r>
-      <w:r>
-        <w:rPr>
-          <w:lang w:val="en-CA"/>
-        </w:rPr>
-        <w:t xml:space="preserve"> the functional and non-functional requirements of cuAC</w:t>
-      </w:r>
-      <w:r>
-        <w:rPr>
-          <w:lang w:val="en-CA"/>
-        </w:rPr>
-        <w:t xml:space="preserve">S. </w:t>
-      </w:r>
-      <w:r>
-        <w:rPr>
-          <w:lang w:val="en-CA"/>
-        </w:rPr>
-        <w:t>The functional requirements will describe the interactions between the system and its environment</w:t>
-      </w:r>
-      <w:r>
-        <w:rPr>
-          <w:lang w:val="en-CA"/>
-        </w:rPr>
-        <w:t xml:space="preserve"> independent of its implementation. The non-functional requirements describe the components of the system that are not directly related to its functional behaviour. This document will also present an in-depth look into the functional requirements by providing a use case model. </w:t>
-      </w:r>
-    </w:p>
-    <w:p>
-      <w:pPr>
-        <w:pStyle w:val="Heading1"/>
-        <w:rPr>
-          <w:lang w:val="en-CA"/>
-        </w:rPr>
-      </w:pPr>
-      <w:r>
-        <w:rPr>
-          <w:lang w:val="en-CA"/>
-        </w:rPr>
-        <w:t xml:space="preserve">Functional </w:t>
-      </w:r>
-      <w:r>
-        <w:rPr>
-          <w:lang w:val="en-CA"/>
-        </w:rPr>
-        <w:t>Requirements</w:t>
-      </w:r>
-    </w:p>
-    <w:p>
-      <w:pPr>
-        <w:pStyle w:val="Heading1"/>
-        <w:rPr>
-          <w:lang w:val="en-CA"/>
-        </w:rPr>
-      </w:pPr>
-      <w:r>
-        <w:rPr>
-          <w:lang w:val="en-CA"/>
-        </w:rPr>
-        <w:t>Non-</w:t>
-      </w:r>
-      <w:r>
-        <w:rPr>
-          <w:lang w:val="en-CA"/>
-        </w:rPr>
-        <w:t>Functional</w:t>
-      </w:r>
-      <w:r>
-        <w:rPr>
-          <w:lang w:val="en-CA"/>
-        </w:rPr>
-        <w:t xml:space="preserve"> Requirements</w:t>
-      </w:r>
-    </w:p>
-    <w:p>
-      <w:pPr>
-        <w:pStyle w:val="Heading1"/>
-        <w:rPr>
-          <w:lang w:val="en-CA"/>
-        </w:rPr>
-      </w:pPr>
-      <w:r>
-        <w:rPr>
-          <w:lang w:val="en-CA"/>
-        </w:rPr>
-        <w:t>Use Case Model</w:t>
-      </w:r>
-    </w:p>
-    <w:p>
-      <w:pPr>
-        <w:pStyle w:val="Heading1"/>
-        <w:rPr>
-          <w:lang w:val="en-CA"/>
-        </w:rPr>
-      </w:pPr>
-      <w:r>
-        <w:rPr>
-          <w:lang w:val="en-CA"/>
-        </w:rPr>
-        <w:t>Object Model</w:t>
+        <w:pStyle w:val="Heading2"/>
+        <w:rPr>
+          <w:lang w:val="en-CA"/>
+        </w:rPr>
+      </w:pPr>
+      <w:r>
+        <w:rPr>
+          <w:lang w:val="en-CA"/>
+        </w:rPr>
+        <w:t>3.2 Class Diagrams</w:t>
       </w:r>
     </w:p>
     <w:sectPr>
@@ -916,6 +1681,28 @@
       <w:szCs w:val="32"/>
     </w:rPr>
   </w:style>
+  <w:style w:type="paragraph" w:styleId="Heading2">
+    <w:name w:val="heading 2"/>
+    <w:basedOn w:val="Normal"/>
+    <w:next w:val="Normal"/>
+    <w:link w:val="Heading2Char"/>
+    <w:uiPriority w:val="9"/>
+    <w:unhideWhenUsed/>
+    <w:qFormat/>
+    <w:rsid w:val="004223B9"/>
+    <w:pPr>
+      <w:keepNext/>
+      <w:keepLines/>
+      <w:spacing w:before="40"/>
+      <w:outlineLvl w:val="1"/>
+    </w:pPr>
+    <w:rPr>
+      <w:rFonts w:asciiTheme="majorHAnsi" w:eastAsiaTheme="majorEastAsia" w:hAnsiTheme="majorHAnsi" w:cstheme="majorBidi"/>
+      <w:color w:val="2F5496" w:themeColor="accent1" w:themeShade="BF"/>
+      <w:sz w:val="26"/>
+      <w:szCs w:val="26"/>
+    </w:rPr>
+  </w:style>
   <w:style w:type="character" w:default="1" w:styleId="DefaultParagraphFont">
     <w:name w:val="Default Paragraph Font"/>
     <w:uiPriority w:val="1"/>
@@ -966,6 +1753,45 @@
       <w:ind w:left="720"/>
       <w:contextualSpacing/>
     </w:pPr>
+  </w:style>
+  <w:style w:type="paragraph" w:styleId="NoSpacing">
+    <w:name w:val="No Spacing"/>
+    <w:link w:val="NoSpacingChar"/>
+    <w:uiPriority w:val="1"/>
+    <w:qFormat/>
+    <w:rsid w:val="00F00439"/>
+    <w:rPr>
+      <w:rFonts w:eastAsiaTheme="minorEastAsia"/>
+      <w:sz w:val="22"/>
+      <w:szCs w:val="22"/>
+      <w:lang w:eastAsia="zh-CN"/>
+    </w:rPr>
+  </w:style>
+  <w:style w:type="character" w:customStyle="1" w:styleId="NoSpacingChar">
+    <w:name w:val="No Spacing Char"/>
+    <w:basedOn w:val="DefaultParagraphFont"/>
+    <w:link w:val="NoSpacing"/>
+    <w:uiPriority w:val="1"/>
+    <w:rsid w:val="00F00439"/>
+    <w:rPr>
+      <w:rFonts w:eastAsiaTheme="minorEastAsia"/>
+      <w:sz w:val="22"/>
+      <w:szCs w:val="22"/>
+      <w:lang w:eastAsia="zh-CN"/>
+    </w:rPr>
+  </w:style>
+  <w:style w:type="character" w:customStyle="1" w:styleId="Heading2Char">
+    <w:name w:val="Heading 2 Char"/>
+    <w:basedOn w:val="DefaultParagraphFont"/>
+    <w:link w:val="Heading2"/>
+    <w:uiPriority w:val="9"/>
+    <w:rsid w:val="004223B9"/>
+    <w:rPr>
+      <w:rFonts w:asciiTheme="majorHAnsi" w:eastAsiaTheme="majorEastAsia" w:hAnsiTheme="majorHAnsi" w:cstheme="majorBidi"/>
+      <w:color w:val="2F5496" w:themeColor="accent1" w:themeShade="BF"/>
+      <w:sz w:val="26"/>
+      <w:szCs w:val="26"/>
+    </w:rPr>
   </w:style>
 </w:styles>
 </file>

</xml_diff>